<commit_message>
Added language selection (EN, RU, TJ) Working on Edit Profile button
</commit_message>
<xml_diff>
--- a/ТЗ Файлы/ТЗ Бот.docx
+++ b/ТЗ Файлы/ТЗ Бот.docx
@@ -1137,6 +1137,28 @@
       <w:r>
         <w:rPr/>
         <w:t>Просмотр истории заявок и диалогов конкретного пользователя.</w:t>
+      </w:r>
+    </w:p>
+    <w:p>
+      <w:pPr>
+        <w:pStyle w:val="normal1"/>
+        <w:spacing w:lineRule="auto" w:line="240" w:beforeAutospacing="0" w:before="0" w:after="240"/>
+        <w:ind w:hanging="360" w:left="720"/>
+        <w:rPr/>
+      </w:pPr>
+      <w:r>
+        <w:rPr/>
+      </w:r>
+    </w:p>
+    <w:p>
+      <w:pPr>
+        <w:pStyle w:val="normal1"/>
+        <w:spacing w:lineRule="auto" w:line="240" w:beforeAutospacing="0" w:before="0" w:after="240"/>
+        <w:ind w:hanging="360" w:left="720"/>
+        <w:rPr/>
+      </w:pPr>
+      <w:r>
+        <w:rPr/>
       </w:r>
     </w:p>
     <w:sectPr>
@@ -3352,6 +3374,7 @@
     <w:qFormat/>
     <w:pPr>
       <w:widowControl/>
+      <w:suppressAutoHyphens w:val="true"/>
       <w:bidi w:val="0"/>
       <w:spacing w:lineRule="auto" w:line="276" w:before="0" w:after="0"/>
       <w:jc w:val="left"/>
@@ -3531,6 +3554,7 @@
     <w:qFormat/>
     <w:pPr>
       <w:widowControl/>
+      <w:suppressAutoHyphens w:val="true"/>
       <w:bidi w:val="0"/>
       <w:spacing w:lineRule="auto" w:line="276" w:before="0" w:after="0"/>
       <w:jc w:val="left"/>

</xml_diff>